<commit_message>
FINAL STATE with readme.txt
</commit_message>
<xml_diff>
--- a/ass-1b.docx
+++ b/ass-1b.docx
@@ -13,10 +13,10 @@
     <w:p>
       <w:pPr>
         <w:rPr>
-          <w:rFonts w:ascii="Arial" w:eastAsia="Times New Roman" w:hAnsi="Arial" w:cs="Arial"/>
-          <w:color w:val="000000"/>
-          <w:sz w:val="22"/>
-          <w:szCs w:val="22"/>
+          <w:rFonts w:eastAsia="Times New Roman" w:cs="Times New Roman"/>
+          <w:color w:val="000000"/>
+          <w:sz w:val="27"/>
+          <w:szCs w:val="27"/>
         </w:rPr>
       </w:pPr>
       <w:r>
@@ -27,24 +27,6 @@
           <w:szCs w:val="22"/>
         </w:rPr>
         <w:t xml:space="preserve">The purpose of this assignment was to simulate a coffee house that's open from 8:00am - 8:00pm with one service register. This was implemented in java using discrete event simulation and next-event time advance mechanism. </w:t>
-      </w:r>
-      <w:r>
-        <w:rPr>
-          <w:rFonts w:eastAsia="Times New Roman" w:cs="Times New Roman"/>
-          <w:color w:val="000000"/>
-          <w:sz w:val="27"/>
-          <w:szCs w:val="27"/>
-        </w:rPr>
-        <w:br/>
-      </w:r>
-      <w:r>
-        <w:rPr>
-          <w:rFonts w:ascii="Arial" w:eastAsia="Times New Roman" w:hAnsi="Arial" w:cs="Arial"/>
-          <w:color w:val="000000"/>
-          <w:sz w:val="22"/>
-          <w:szCs w:val="22"/>
-        </w:rPr>
-        <w:t xml:space="preserve">To run our simulation in text mode from a terminal type the following line: </w:t>
       </w:r>
     </w:p>
     <w:p>
@@ -56,152 +38,6 @@
           <w:szCs w:val="27"/>
         </w:rPr>
       </w:pPr>
-      <w:bookmarkStart w:id="0" w:name="_GoBack"/>
-      <w:bookmarkEnd w:id="0"/>
-      <w:r>
-        <w:rPr>
-          <w:rFonts w:eastAsia="Times New Roman" w:cs="Times New Roman"/>
-          <w:color w:val="000000"/>
-          <w:sz w:val="27"/>
-          <w:szCs w:val="27"/>
-        </w:rPr>
-        <w:br/>
-      </w:r>
-      <w:r>
-        <w:rPr>
-          <w:rFonts w:ascii="Arial" w:eastAsia="Times New Roman" w:hAnsi="Arial" w:cs="Arial"/>
-          <w:color w:val="000000"/>
-          <w:sz w:val="22"/>
-          <w:szCs w:val="22"/>
-        </w:rPr>
-        <w:t>“java Main seed replications queue (replication time)”</w:t>
-      </w:r>
-      <w:r>
-        <w:rPr>
-          <w:rFonts w:eastAsia="Times New Roman" w:cs="Times New Roman"/>
-          <w:color w:val="000000"/>
-          <w:sz w:val="27"/>
-          <w:szCs w:val="27"/>
-        </w:rPr>
-        <w:br/>
-      </w:r>
-      <w:r>
-        <w:rPr>
-          <w:rFonts w:eastAsia="Times New Roman" w:cs="Times New Roman"/>
-          <w:color w:val="000000"/>
-          <w:sz w:val="27"/>
-          <w:szCs w:val="27"/>
-        </w:rPr>
-        <w:br/>
-      </w:r>
-      <w:r>
-        <w:rPr>
-          <w:rFonts w:ascii="Arial" w:eastAsia="Times New Roman" w:hAnsi="Arial" w:cs="Arial"/>
-          <w:color w:val="000000"/>
-          <w:sz w:val="22"/>
-          <w:szCs w:val="22"/>
-        </w:rPr>
-        <w:t>Required</w:t>
-      </w:r>
-      <w:r>
-        <w:rPr>
-          <w:rFonts w:eastAsia="Times New Roman" w:cs="Times New Roman"/>
-          <w:color w:val="000000"/>
-          <w:sz w:val="27"/>
-          <w:szCs w:val="27"/>
-        </w:rPr>
-        <w:br/>
-      </w:r>
-      <w:r>
-        <w:rPr>
-          <w:rFonts w:ascii="Arial" w:eastAsia="Times New Roman" w:hAnsi="Arial" w:cs="Arial"/>
-          <w:color w:val="000000"/>
-          <w:sz w:val="22"/>
-          <w:szCs w:val="22"/>
-        </w:rPr>
-        <w:t>seed: long to use for random number generation.</w:t>
-      </w:r>
-      <w:r>
-        <w:rPr>
-          <w:rFonts w:eastAsia="Times New Roman" w:cs="Times New Roman"/>
-          <w:color w:val="000000"/>
-          <w:sz w:val="27"/>
-          <w:szCs w:val="27"/>
-        </w:rPr>
-        <w:br/>
-      </w:r>
-      <w:r>
-        <w:rPr>
-          <w:rFonts w:ascii="Arial" w:eastAsia="Times New Roman" w:hAnsi="Arial" w:cs="Arial"/>
-          <w:color w:val="000000"/>
-          <w:sz w:val="22"/>
-          <w:szCs w:val="22"/>
-        </w:rPr>
-        <w:t>replications: integer for the number of replications.</w:t>
-      </w:r>
-      <w:r>
-        <w:rPr>
-          <w:rFonts w:eastAsia="Times New Roman" w:cs="Times New Roman"/>
-          <w:color w:val="000000"/>
-          <w:sz w:val="27"/>
-          <w:szCs w:val="27"/>
-        </w:rPr>
-        <w:br/>
-      </w:r>
-      <w:r>
-        <w:rPr>
-          <w:rFonts w:ascii="Arial" w:eastAsia="Times New Roman" w:hAnsi="Arial" w:cs="Arial"/>
-          <w:color w:val="000000"/>
-          <w:sz w:val="22"/>
-          <w:szCs w:val="22"/>
-        </w:rPr>
-        <w:t>queue: integer for places in the queue.  -1 for infinite places.</w:t>
-      </w:r>
-      <w:r>
-        <w:rPr>
-          <w:rFonts w:eastAsia="Times New Roman" w:cs="Times New Roman"/>
-          <w:color w:val="000000"/>
-          <w:sz w:val="27"/>
-          <w:szCs w:val="27"/>
-        </w:rPr>
-        <w:br/>
-      </w:r>
-      <w:r>
-        <w:rPr>
-          <w:rFonts w:ascii="Arial" w:eastAsia="Times New Roman" w:hAnsi="Arial" w:cs="Arial"/>
-          <w:color w:val="000000"/>
-          <w:sz w:val="22"/>
-          <w:szCs w:val="22"/>
-        </w:rPr>
-        <w:t>Optional:</w:t>
-      </w:r>
-      <w:r>
-        <w:rPr>
-          <w:rFonts w:eastAsia="Times New Roman" w:cs="Times New Roman"/>
-          <w:color w:val="000000"/>
-          <w:sz w:val="27"/>
-          <w:szCs w:val="27"/>
-        </w:rPr>
-        <w:br/>
-      </w:r>
-      <w:r>
-        <w:rPr>
-          <w:rFonts w:ascii="Arial" w:eastAsia="Times New Roman" w:hAnsi="Arial" w:cs="Arial"/>
-          <w:color w:val="000000"/>
-          <w:sz w:val="22"/>
-          <w:szCs w:val="22"/>
-        </w:rPr>
-        <w:t xml:space="preserve">replication time: integer for the duration of each replication in minutes. If this is not used the time will be set to 720 minutes. </w:t>
-      </w:r>
-      <w:r>
-        <w:rPr>
-          <w:rFonts w:eastAsia="Times New Roman" w:cs="Times New Roman"/>
-          <w:color w:val="000000"/>
-          <w:sz w:val="27"/>
-          <w:szCs w:val="27"/>
-        </w:rPr>
-        <w:br/>
-      </w:r>
       <w:r>
         <w:rPr>
           <w:rFonts w:eastAsia="Times New Roman" w:cs="Times New Roman"/>
@@ -236,7 +72,25 @@
           <w:sz w:val="22"/>
           <w:szCs w:val="22"/>
         </w:rPr>
-        <w:t xml:space="preserve"> for the different simulations and questions</w:t>
+        <w:t xml:space="preserve"> </w:t>
+      </w:r>
+      <w:r>
+        <w:rPr>
+          <w:rFonts w:ascii="Arial" w:eastAsia="Times New Roman" w:hAnsi="Arial" w:cs="Arial"/>
+          <w:color w:val="000000"/>
+          <w:sz w:val="22"/>
+          <w:szCs w:val="22"/>
+        </w:rPr>
+        <w:t>of</w:t>
+      </w:r>
+      <w:r>
+        <w:rPr>
+          <w:rFonts w:ascii="Arial" w:eastAsia="Times New Roman" w:hAnsi="Arial" w:cs="Arial"/>
+          <w:color w:val="000000"/>
+          <w:sz w:val="22"/>
+          <w:szCs w:val="22"/>
+        </w:rPr>
+        <w:t xml:space="preserve"> the different simulations and questions</w:t>
       </w:r>
     </w:p>
     <w:p>
@@ -285,7 +139,27 @@
           <w:sz w:val="22"/>
           <w:szCs w:val="22"/>
         </w:rPr>
-        <w:t>Result of Java simulation: “java Main 1 1 -1 1000000”</w:t>
+        <w:t xml:space="preserve">Result of Java simulation: “java Main 1 </w:t>
+      </w:r>
+      <w:proofErr w:type="spellStart"/>
+      <w:r>
+        <w:rPr>
+          <w:rFonts w:ascii="Arial" w:eastAsia="Times New Roman" w:hAnsi="Arial" w:cs="Arial"/>
+          <w:color w:val="000000"/>
+          <w:sz w:val="22"/>
+          <w:szCs w:val="22"/>
+        </w:rPr>
+        <w:t>1</w:t>
+      </w:r>
+      <w:proofErr w:type="spellEnd"/>
+      <w:r>
+        <w:rPr>
+          <w:rFonts w:ascii="Arial" w:eastAsia="Times New Roman" w:hAnsi="Arial" w:cs="Arial"/>
+          <w:color w:val="000000"/>
+          <w:sz w:val="22"/>
+          <w:szCs w:val="22"/>
+        </w:rPr>
+        <w:t xml:space="preserve"> -1 1000000”</w:t>
       </w:r>
       <w:r>
         <w:rPr>
@@ -1066,7 +940,27 @@
           <w:sz w:val="22"/>
           <w:szCs w:val="22"/>
         </w:rPr>
-        <w:t># Total average average queue time:</w:t>
+        <w:t xml:space="preserve"># Total average </w:t>
+      </w:r>
+      <w:proofErr w:type="spellStart"/>
+      <w:r>
+        <w:rPr>
+          <w:rFonts w:ascii="Arial" w:eastAsia="Times New Roman" w:hAnsi="Arial" w:cs="Arial"/>
+          <w:color w:val="000000"/>
+          <w:sz w:val="22"/>
+          <w:szCs w:val="22"/>
+        </w:rPr>
+        <w:t>average</w:t>
+      </w:r>
+      <w:proofErr w:type="spellEnd"/>
+      <w:r>
+        <w:rPr>
+          <w:rFonts w:ascii="Arial" w:eastAsia="Times New Roman" w:hAnsi="Arial" w:cs="Arial"/>
+          <w:color w:val="000000"/>
+          <w:sz w:val="22"/>
+          <w:szCs w:val="22"/>
+        </w:rPr>
+        <w:t xml:space="preserve"> queue time:</w:t>
       </w:r>
       <w:r>
         <w:rPr>
@@ -1197,117 +1091,843 @@
           <w:sz w:val="22"/>
           <w:szCs w:val="22"/>
         </w:rPr>
-        <w:t>Result comparison of AnyLogic and our Java simulation 8:00 am - 8:00 pm.</w:t>
-      </w:r>
-      <w:r>
-        <w:rPr>
-          <w:rFonts w:eastAsia="Times New Roman" w:cs="Times New Roman"/>
-          <w:color w:val="000000"/>
-          <w:sz w:val="27"/>
-          <w:szCs w:val="27"/>
-        </w:rPr>
-        <w:br/>
-      </w:r>
-      <w:r>
-        <w:rPr>
-          <w:rFonts w:eastAsia="Times New Roman" w:cs="Times New Roman"/>
-          <w:color w:val="000000"/>
-          <w:sz w:val="27"/>
-          <w:szCs w:val="27"/>
-        </w:rPr>
-        <w:br/>
-      </w:r>
-      <w:r>
-        <w:rPr>
-          <w:rFonts w:ascii="Arial" w:eastAsia="Times New Roman" w:hAnsi="Arial" w:cs="Arial"/>
-          <w:color w:val="000000"/>
-          <w:sz w:val="22"/>
-          <w:szCs w:val="22"/>
-        </w:rPr>
-        <w:t>By setting CC open hours from 8:00 am - 8:00 pm the average queueing time in the AnyLogic simulation in assignment 1.a was 13.654 minutes. In our Java simulation this is obtained by running multiple replications, each representing one day of 720 min (8:00 am - 8:00 pm). The result of this was: 13.253 minutes. This is lower than the result of 24/7 CC because everyday at 8:00am the queue will be empty when the shop opens. This will affect the result by lowering the average queueing time.</w:t>
-      </w:r>
-      <w:r>
-        <w:rPr>
-          <w:rFonts w:eastAsia="Times New Roman" w:cs="Times New Roman"/>
-          <w:color w:val="000000"/>
-          <w:sz w:val="27"/>
-          <w:szCs w:val="27"/>
-        </w:rPr>
-        <w:br/>
-      </w:r>
-      <w:r>
-        <w:rPr>
-          <w:rFonts w:eastAsia="Times New Roman" w:cs="Times New Roman"/>
-          <w:color w:val="000000"/>
-          <w:sz w:val="27"/>
-          <w:szCs w:val="27"/>
+        <w:t xml:space="preserve">Result comparison of </w:t>
+      </w:r>
+      <w:proofErr w:type="spellStart"/>
+      <w:r>
+        <w:rPr>
+          <w:rFonts w:ascii="Arial" w:eastAsia="Times New Roman" w:hAnsi="Arial" w:cs="Arial"/>
+          <w:b/>
+          <w:bCs/>
+          <w:color w:val="000000"/>
+          <w:sz w:val="22"/>
+          <w:szCs w:val="22"/>
+        </w:rPr>
+        <w:t>AnyLogic</w:t>
+      </w:r>
+      <w:proofErr w:type="spellEnd"/>
+      <w:r>
+        <w:rPr>
+          <w:rFonts w:ascii="Arial" w:eastAsia="Times New Roman" w:hAnsi="Arial" w:cs="Arial"/>
+          <w:b/>
+          <w:bCs/>
+          <w:color w:val="000000"/>
+          <w:sz w:val="22"/>
+          <w:szCs w:val="22"/>
+        </w:rPr>
+        <w:t xml:space="preserve"> and our Java simulation 8:00 am - 8:00 pm.</w:t>
+      </w:r>
+      <w:r>
+        <w:rPr>
+          <w:rFonts w:eastAsia="Times New Roman" w:cs="Times New Roman"/>
+          <w:color w:val="000000"/>
+          <w:sz w:val="27"/>
+          <w:szCs w:val="27"/>
+        </w:rPr>
+        <w:br/>
+      </w:r>
+      <w:r>
+        <w:rPr>
+          <w:rFonts w:eastAsia="Times New Roman" w:cs="Times New Roman"/>
+          <w:color w:val="000000"/>
+          <w:sz w:val="27"/>
+          <w:szCs w:val="27"/>
+        </w:rPr>
+        <w:br/>
+      </w:r>
+      <w:r>
+        <w:rPr>
+          <w:rFonts w:ascii="Arial" w:eastAsia="Times New Roman" w:hAnsi="Arial" w:cs="Arial"/>
+          <w:color w:val="000000"/>
+          <w:sz w:val="22"/>
+          <w:szCs w:val="22"/>
+        </w:rPr>
+        <w:t xml:space="preserve">By setting CC open hours from 8:00 am - 8:00 pm the average </w:t>
+      </w:r>
+      <w:proofErr w:type="spellStart"/>
+      <w:r>
+        <w:rPr>
+          <w:rFonts w:ascii="Arial" w:eastAsia="Times New Roman" w:hAnsi="Arial" w:cs="Arial"/>
+          <w:color w:val="000000"/>
+          <w:sz w:val="22"/>
+          <w:szCs w:val="22"/>
+        </w:rPr>
+        <w:t>queueing</w:t>
+      </w:r>
+      <w:proofErr w:type="spellEnd"/>
+      <w:r>
+        <w:rPr>
+          <w:rFonts w:ascii="Arial" w:eastAsia="Times New Roman" w:hAnsi="Arial" w:cs="Arial"/>
+          <w:color w:val="000000"/>
+          <w:sz w:val="22"/>
+          <w:szCs w:val="22"/>
+        </w:rPr>
+        <w:t xml:space="preserve"> time in the </w:t>
+      </w:r>
+      <w:proofErr w:type="spellStart"/>
+      <w:r>
+        <w:rPr>
+          <w:rFonts w:ascii="Arial" w:eastAsia="Times New Roman" w:hAnsi="Arial" w:cs="Arial"/>
+          <w:color w:val="000000"/>
+          <w:sz w:val="22"/>
+          <w:szCs w:val="22"/>
+        </w:rPr>
+        <w:t>AnyLogic</w:t>
+      </w:r>
+      <w:proofErr w:type="spellEnd"/>
+      <w:r>
+        <w:rPr>
+          <w:rFonts w:ascii="Arial" w:eastAsia="Times New Roman" w:hAnsi="Arial" w:cs="Arial"/>
+          <w:color w:val="000000"/>
+          <w:sz w:val="22"/>
+          <w:szCs w:val="22"/>
+        </w:rPr>
+        <w:t xml:space="preserve"> simulation in assignment 1.a was 13.654 minutes. In our Java simulation this is obtained by running multiple replications, each representing one day of 720 min (8:00 am - 8:00 pm). The result of this was: 13.253 minutes. This is lower than the result of 24/7 CC because everyday at 8:00am the queue will be empty when the shop opens. This will affect the result by lowering the average </w:t>
+      </w:r>
+      <w:proofErr w:type="spellStart"/>
+      <w:r>
+        <w:rPr>
+          <w:rFonts w:ascii="Arial" w:eastAsia="Times New Roman" w:hAnsi="Arial" w:cs="Arial"/>
+          <w:color w:val="000000"/>
+          <w:sz w:val="22"/>
+          <w:szCs w:val="22"/>
+        </w:rPr>
+        <w:t>queueing</w:t>
+      </w:r>
+      <w:proofErr w:type="spellEnd"/>
+      <w:r>
+        <w:rPr>
+          <w:rFonts w:ascii="Arial" w:eastAsia="Times New Roman" w:hAnsi="Arial" w:cs="Arial"/>
+          <w:color w:val="000000"/>
+          <w:sz w:val="22"/>
+          <w:szCs w:val="22"/>
+        </w:rPr>
+        <w:t xml:space="preserve"> time.</w:t>
+      </w:r>
+      <w:r>
+        <w:rPr>
+          <w:rFonts w:eastAsia="Times New Roman" w:cs="Times New Roman"/>
+          <w:color w:val="000000"/>
+          <w:sz w:val="27"/>
+          <w:szCs w:val="27"/>
+        </w:rPr>
+        <w:br/>
+      </w:r>
+      <w:r>
+        <w:rPr>
+          <w:rFonts w:eastAsia="Times New Roman" w:cs="Times New Roman"/>
+          <w:color w:val="000000"/>
+          <w:sz w:val="27"/>
+          <w:szCs w:val="27"/>
+        </w:rPr>
+        <w:br/>
+      </w:r>
+      <w:r>
+        <w:rPr>
+          <w:rFonts w:ascii="Arial" w:eastAsia="Times New Roman" w:hAnsi="Arial" w:cs="Arial"/>
+          <w:color w:val="000000"/>
+          <w:sz w:val="22"/>
+          <w:szCs w:val="22"/>
+        </w:rPr>
+        <w:t>Result of Java simulation: “java Main 1 1000 -1”</w:t>
+      </w:r>
+      <w:r>
+        <w:rPr>
+          <w:rFonts w:eastAsia="Times New Roman" w:cs="Times New Roman"/>
+          <w:color w:val="000000"/>
+          <w:sz w:val="27"/>
+          <w:szCs w:val="27"/>
+        </w:rPr>
+        <w:br/>
+      </w:r>
+      <w:r>
+        <w:rPr>
+          <w:rFonts w:eastAsia="Times New Roman" w:cs="Times New Roman"/>
+          <w:color w:val="000000"/>
+          <w:sz w:val="27"/>
+          <w:szCs w:val="27"/>
+        </w:rPr>
+        <w:br/>
+      </w:r>
+      <w:r>
+        <w:rPr>
+          <w:rFonts w:ascii="Arial" w:eastAsia="Times New Roman" w:hAnsi="Arial" w:cs="Arial"/>
+          <w:color w:val="000000"/>
+          <w:sz w:val="22"/>
+          <w:szCs w:val="22"/>
+        </w:rPr>
+        <w:t>###########################################</w:t>
+      </w:r>
+      <w:r>
+        <w:rPr>
+          <w:rFonts w:eastAsia="Times New Roman" w:cs="Times New Roman"/>
+          <w:color w:val="000000"/>
+          <w:sz w:val="27"/>
+          <w:szCs w:val="27"/>
+        </w:rPr>
+        <w:br/>
+      </w:r>
+      <w:r>
+        <w:rPr>
+          <w:rFonts w:ascii="Arial" w:eastAsia="Times New Roman" w:hAnsi="Arial" w:cs="Arial"/>
+          <w:color w:val="000000"/>
+          <w:sz w:val="22"/>
+          <w:szCs w:val="22"/>
+        </w:rPr>
+        <w:t># Average of: 1000 replications with</w:t>
+      </w:r>
+      <w:r>
+        <w:rPr>
+          <w:rStyle w:val="apple-tab-span"/>
+          <w:rFonts w:ascii="Arial" w:eastAsia="Times New Roman" w:hAnsi="Arial" w:cs="Arial"/>
+          <w:color w:val="000000"/>
+          <w:sz w:val="22"/>
+          <w:szCs w:val="22"/>
+        </w:rPr>
+        <w:tab/>
+      </w:r>
+      <w:r>
+        <w:rPr>
+          <w:rStyle w:val="apple-tab-span"/>
+          <w:rFonts w:ascii="Arial" w:eastAsia="Times New Roman" w:hAnsi="Arial" w:cs="Arial"/>
+          <w:color w:val="000000"/>
+          <w:sz w:val="22"/>
+          <w:szCs w:val="22"/>
+        </w:rPr>
+        <w:tab/>
+      </w:r>
+      <w:r>
+        <w:rPr>
+          <w:rStyle w:val="apple-tab-span"/>
+          <w:rFonts w:ascii="Arial" w:eastAsia="Times New Roman" w:hAnsi="Arial" w:cs="Arial"/>
+          <w:color w:val="000000"/>
+          <w:sz w:val="22"/>
+          <w:szCs w:val="22"/>
+        </w:rPr>
+        <w:tab/>
+      </w:r>
+      <w:r>
+        <w:rPr>
+          <w:rFonts w:ascii="Arial" w:eastAsia="Times New Roman" w:hAnsi="Arial" w:cs="Arial"/>
+          <w:color w:val="000000"/>
+          <w:sz w:val="22"/>
+          <w:szCs w:val="22"/>
+        </w:rPr>
+        <w:t>#</w:t>
+      </w:r>
+      <w:r>
+        <w:rPr>
+          <w:rFonts w:eastAsia="Times New Roman" w:cs="Times New Roman"/>
+          <w:color w:val="000000"/>
+          <w:sz w:val="27"/>
+          <w:szCs w:val="27"/>
+        </w:rPr>
+        <w:br/>
+      </w:r>
+      <w:r>
+        <w:rPr>
+          <w:rFonts w:ascii="Arial" w:eastAsia="Times New Roman" w:hAnsi="Arial" w:cs="Arial"/>
+          <w:color w:val="000000"/>
+          <w:sz w:val="22"/>
+          <w:szCs w:val="22"/>
+        </w:rPr>
+        <w:t>#</w:t>
+      </w:r>
+      <w:r>
+        <w:rPr>
+          <w:rStyle w:val="apple-tab-span"/>
+          <w:rFonts w:ascii="Arial" w:eastAsia="Times New Roman" w:hAnsi="Arial" w:cs="Arial"/>
+          <w:color w:val="000000"/>
+          <w:sz w:val="22"/>
+          <w:szCs w:val="22"/>
+        </w:rPr>
+        <w:tab/>
+      </w:r>
+      <w:r>
+        <w:rPr>
+          <w:rStyle w:val="apple-tab-span"/>
+          <w:rFonts w:ascii="Arial" w:eastAsia="Times New Roman" w:hAnsi="Arial" w:cs="Arial"/>
+          <w:color w:val="000000"/>
+          <w:sz w:val="22"/>
+          <w:szCs w:val="22"/>
+        </w:rPr>
+        <w:tab/>
+      </w:r>
+      <w:r>
+        <w:rPr>
+          <w:rStyle w:val="apple-tab-span"/>
+          <w:rFonts w:ascii="Arial" w:eastAsia="Times New Roman" w:hAnsi="Arial" w:cs="Arial"/>
+          <w:color w:val="000000"/>
+          <w:sz w:val="22"/>
+          <w:szCs w:val="22"/>
+        </w:rPr>
+        <w:tab/>
+      </w:r>
+      <w:r>
+        <w:rPr>
+          <w:rStyle w:val="apple-tab-span"/>
+          <w:rFonts w:ascii="Arial" w:eastAsia="Times New Roman" w:hAnsi="Arial" w:cs="Arial"/>
+          <w:color w:val="000000"/>
+          <w:sz w:val="22"/>
+          <w:szCs w:val="22"/>
+        </w:rPr>
+        <w:tab/>
+      </w:r>
+      <w:r>
+        <w:rPr>
+          <w:rStyle w:val="apple-tab-span"/>
+          <w:rFonts w:ascii="Arial" w:eastAsia="Times New Roman" w:hAnsi="Arial" w:cs="Arial"/>
+          <w:color w:val="000000"/>
+          <w:sz w:val="22"/>
+          <w:szCs w:val="22"/>
+        </w:rPr>
+        <w:tab/>
+      </w:r>
+      <w:r>
+        <w:rPr>
+          <w:rStyle w:val="apple-tab-span"/>
+          <w:rFonts w:ascii="Arial" w:eastAsia="Times New Roman" w:hAnsi="Arial" w:cs="Arial"/>
+          <w:color w:val="000000"/>
+          <w:sz w:val="22"/>
+          <w:szCs w:val="22"/>
+        </w:rPr>
+        <w:tab/>
+      </w:r>
+      <w:r>
+        <w:rPr>
+          <w:rStyle w:val="apple-tab-span"/>
+          <w:rFonts w:ascii="Arial" w:eastAsia="Times New Roman" w:hAnsi="Arial" w:cs="Arial"/>
+          <w:color w:val="000000"/>
+          <w:sz w:val="22"/>
+          <w:szCs w:val="22"/>
+        </w:rPr>
+        <w:tab/>
+      </w:r>
+      <w:r>
+        <w:rPr>
+          <w:rFonts w:ascii="Arial" w:eastAsia="Times New Roman" w:hAnsi="Arial" w:cs="Arial"/>
+          <w:color w:val="000000"/>
+          <w:sz w:val="22"/>
+          <w:szCs w:val="22"/>
+        </w:rPr>
+        <w:t>#</w:t>
+      </w:r>
+      <w:r>
+        <w:rPr>
+          <w:rFonts w:eastAsia="Times New Roman" w:cs="Times New Roman"/>
+          <w:color w:val="000000"/>
+          <w:sz w:val="27"/>
+          <w:szCs w:val="27"/>
+        </w:rPr>
+        <w:br/>
+      </w:r>
+      <w:r>
+        <w:rPr>
+          <w:rFonts w:ascii="Arial" w:eastAsia="Times New Roman" w:hAnsi="Arial" w:cs="Arial"/>
+          <w:color w:val="000000"/>
+          <w:sz w:val="22"/>
+          <w:szCs w:val="22"/>
+        </w:rPr>
+        <w:t># Seed:</w:t>
+      </w:r>
+      <w:r>
+        <w:rPr>
+          <w:rStyle w:val="apple-tab-span"/>
+          <w:rFonts w:ascii="Arial" w:eastAsia="Times New Roman" w:hAnsi="Arial" w:cs="Arial"/>
+          <w:color w:val="000000"/>
+          <w:sz w:val="22"/>
+          <w:szCs w:val="22"/>
+        </w:rPr>
+        <w:tab/>
+      </w:r>
+      <w:r>
+        <w:rPr>
+          <w:rStyle w:val="apple-tab-span"/>
+          <w:rFonts w:ascii="Arial" w:eastAsia="Times New Roman" w:hAnsi="Arial" w:cs="Arial"/>
+          <w:color w:val="000000"/>
+          <w:sz w:val="22"/>
+          <w:szCs w:val="22"/>
+        </w:rPr>
+        <w:tab/>
+      </w:r>
+      <w:r>
+        <w:rPr>
+          <w:rStyle w:val="apple-tab-span"/>
+          <w:rFonts w:ascii="Arial" w:eastAsia="Times New Roman" w:hAnsi="Arial" w:cs="Arial"/>
+          <w:color w:val="000000"/>
+          <w:sz w:val="22"/>
+          <w:szCs w:val="22"/>
+        </w:rPr>
+        <w:tab/>
+      </w:r>
+      <w:r>
+        <w:rPr>
+          <w:rStyle w:val="apple-tab-span"/>
+          <w:rFonts w:ascii="Arial" w:eastAsia="Times New Roman" w:hAnsi="Arial" w:cs="Arial"/>
+          <w:color w:val="000000"/>
+          <w:sz w:val="22"/>
+          <w:szCs w:val="22"/>
+        </w:rPr>
+        <w:tab/>
+      </w:r>
+      <w:r>
+        <w:rPr>
+          <w:rFonts w:ascii="Arial" w:eastAsia="Times New Roman" w:hAnsi="Arial" w:cs="Arial"/>
+          <w:color w:val="000000"/>
+          <w:sz w:val="22"/>
+          <w:szCs w:val="22"/>
+        </w:rPr>
+        <w:t>1</w:t>
+      </w:r>
+      <w:r>
+        <w:rPr>
+          <w:rStyle w:val="apple-tab-span"/>
+          <w:rFonts w:ascii="Arial" w:eastAsia="Times New Roman" w:hAnsi="Arial" w:cs="Arial"/>
+          <w:color w:val="000000"/>
+          <w:sz w:val="22"/>
+          <w:szCs w:val="22"/>
+        </w:rPr>
+        <w:tab/>
+      </w:r>
+      <w:r>
+        <w:rPr>
+          <w:rStyle w:val="apple-tab-span"/>
+          <w:rFonts w:ascii="Arial" w:eastAsia="Times New Roman" w:hAnsi="Arial" w:cs="Arial"/>
+          <w:color w:val="000000"/>
+          <w:sz w:val="22"/>
+          <w:szCs w:val="22"/>
+        </w:rPr>
+        <w:tab/>
+      </w:r>
+      <w:r>
+        <w:rPr>
+          <w:rFonts w:ascii="Arial" w:eastAsia="Times New Roman" w:hAnsi="Arial" w:cs="Arial"/>
+          <w:color w:val="000000"/>
+          <w:sz w:val="22"/>
+          <w:szCs w:val="22"/>
+        </w:rPr>
+        <w:t>#</w:t>
+      </w:r>
+      <w:r>
+        <w:rPr>
+          <w:rFonts w:eastAsia="Times New Roman" w:cs="Times New Roman"/>
+          <w:color w:val="000000"/>
+          <w:sz w:val="27"/>
+          <w:szCs w:val="27"/>
+        </w:rPr>
+        <w:br/>
+      </w:r>
+      <w:r>
+        <w:rPr>
+          <w:rFonts w:ascii="Arial" w:eastAsia="Times New Roman" w:hAnsi="Arial" w:cs="Arial"/>
+          <w:color w:val="000000"/>
+          <w:sz w:val="22"/>
+          <w:szCs w:val="22"/>
+        </w:rPr>
+        <w:t># Replications:</w:t>
+      </w:r>
+      <w:r>
+        <w:rPr>
+          <w:rStyle w:val="apple-tab-span"/>
+          <w:rFonts w:ascii="Arial" w:eastAsia="Times New Roman" w:hAnsi="Arial" w:cs="Arial"/>
+          <w:color w:val="000000"/>
+          <w:sz w:val="22"/>
+          <w:szCs w:val="22"/>
+        </w:rPr>
+        <w:tab/>
+      </w:r>
+      <w:r>
+        <w:rPr>
+          <w:rStyle w:val="apple-tab-span"/>
+          <w:rFonts w:ascii="Arial" w:eastAsia="Times New Roman" w:hAnsi="Arial" w:cs="Arial"/>
+          <w:color w:val="000000"/>
+          <w:sz w:val="22"/>
+          <w:szCs w:val="22"/>
+        </w:rPr>
+        <w:tab/>
+      </w:r>
+      <w:r>
+        <w:rPr>
+          <w:rStyle w:val="apple-tab-span"/>
+          <w:rFonts w:ascii="Arial" w:eastAsia="Times New Roman" w:hAnsi="Arial" w:cs="Arial"/>
+          <w:color w:val="000000"/>
+          <w:sz w:val="22"/>
+          <w:szCs w:val="22"/>
+        </w:rPr>
+        <w:tab/>
+      </w:r>
+      <w:r>
+        <w:rPr>
+          <w:rFonts w:ascii="Arial" w:eastAsia="Times New Roman" w:hAnsi="Arial" w:cs="Arial"/>
+          <w:color w:val="000000"/>
+          <w:sz w:val="22"/>
+          <w:szCs w:val="22"/>
+        </w:rPr>
+        <w:t>1000</w:t>
+      </w:r>
+      <w:r>
+        <w:rPr>
+          <w:rStyle w:val="apple-tab-span"/>
+          <w:rFonts w:ascii="Arial" w:eastAsia="Times New Roman" w:hAnsi="Arial" w:cs="Arial"/>
+          <w:color w:val="000000"/>
+          <w:sz w:val="22"/>
+          <w:szCs w:val="22"/>
+        </w:rPr>
+        <w:tab/>
+      </w:r>
+      <w:r>
+        <w:rPr>
+          <w:rStyle w:val="apple-tab-span"/>
+          <w:rFonts w:ascii="Arial" w:eastAsia="Times New Roman" w:hAnsi="Arial" w:cs="Arial"/>
+          <w:color w:val="000000"/>
+          <w:sz w:val="22"/>
+          <w:szCs w:val="22"/>
+        </w:rPr>
+        <w:tab/>
+      </w:r>
+      <w:r>
+        <w:rPr>
+          <w:rFonts w:ascii="Arial" w:eastAsia="Times New Roman" w:hAnsi="Arial" w:cs="Arial"/>
+          <w:color w:val="000000"/>
+          <w:sz w:val="22"/>
+          <w:szCs w:val="22"/>
+        </w:rPr>
+        <w:t>#</w:t>
+      </w:r>
+      <w:r>
+        <w:rPr>
+          <w:rFonts w:eastAsia="Times New Roman" w:cs="Times New Roman"/>
+          <w:color w:val="000000"/>
+          <w:sz w:val="27"/>
+          <w:szCs w:val="27"/>
+        </w:rPr>
+        <w:br/>
+      </w:r>
+      <w:r>
+        <w:rPr>
+          <w:rFonts w:ascii="Arial" w:eastAsia="Times New Roman" w:hAnsi="Arial" w:cs="Arial"/>
+          <w:color w:val="000000"/>
+          <w:sz w:val="22"/>
+          <w:szCs w:val="22"/>
+        </w:rPr>
+        <w:t># Queue:</w:t>
+      </w:r>
+      <w:r>
+        <w:rPr>
+          <w:rStyle w:val="apple-tab-span"/>
+          <w:rFonts w:ascii="Arial" w:eastAsia="Times New Roman" w:hAnsi="Arial" w:cs="Arial"/>
+          <w:color w:val="000000"/>
+          <w:sz w:val="22"/>
+          <w:szCs w:val="22"/>
+        </w:rPr>
+        <w:tab/>
+      </w:r>
+      <w:r>
+        <w:rPr>
+          <w:rStyle w:val="apple-tab-span"/>
+          <w:rFonts w:ascii="Arial" w:eastAsia="Times New Roman" w:hAnsi="Arial" w:cs="Arial"/>
+          <w:color w:val="000000"/>
+          <w:sz w:val="22"/>
+          <w:szCs w:val="22"/>
+        </w:rPr>
+        <w:tab/>
+      </w:r>
+      <w:r>
+        <w:rPr>
+          <w:rStyle w:val="apple-tab-span"/>
+          <w:rFonts w:ascii="Arial" w:eastAsia="Times New Roman" w:hAnsi="Arial" w:cs="Arial"/>
+          <w:color w:val="000000"/>
+          <w:sz w:val="22"/>
+          <w:szCs w:val="22"/>
+        </w:rPr>
+        <w:tab/>
+      </w:r>
+      <w:r>
+        <w:rPr>
+          <w:rStyle w:val="apple-tab-span"/>
+          <w:rFonts w:ascii="Arial" w:eastAsia="Times New Roman" w:hAnsi="Arial" w:cs="Arial"/>
+          <w:color w:val="000000"/>
+          <w:sz w:val="22"/>
+          <w:szCs w:val="22"/>
+        </w:rPr>
+        <w:tab/>
+      </w:r>
+      <w:r>
+        <w:rPr>
+          <w:rFonts w:ascii="Arial" w:eastAsia="Times New Roman" w:hAnsi="Arial" w:cs="Arial"/>
+          <w:color w:val="000000"/>
+          <w:sz w:val="22"/>
+          <w:szCs w:val="22"/>
+        </w:rPr>
+        <w:t>-1</w:t>
+      </w:r>
+      <w:r>
+        <w:rPr>
+          <w:rStyle w:val="apple-tab-span"/>
+          <w:rFonts w:ascii="Arial" w:eastAsia="Times New Roman" w:hAnsi="Arial" w:cs="Arial"/>
+          <w:color w:val="000000"/>
+          <w:sz w:val="22"/>
+          <w:szCs w:val="22"/>
+        </w:rPr>
+        <w:tab/>
+      </w:r>
+      <w:r>
+        <w:rPr>
+          <w:rStyle w:val="apple-tab-span"/>
+          <w:rFonts w:ascii="Arial" w:eastAsia="Times New Roman" w:hAnsi="Arial" w:cs="Arial"/>
+          <w:color w:val="000000"/>
+          <w:sz w:val="22"/>
+          <w:szCs w:val="22"/>
+        </w:rPr>
+        <w:tab/>
+      </w:r>
+      <w:r>
+        <w:rPr>
+          <w:rFonts w:ascii="Arial" w:eastAsia="Times New Roman" w:hAnsi="Arial" w:cs="Arial"/>
+          <w:color w:val="000000"/>
+          <w:sz w:val="22"/>
+          <w:szCs w:val="22"/>
+        </w:rPr>
+        <w:t>#</w:t>
+      </w:r>
+      <w:r>
+        <w:rPr>
+          <w:rFonts w:eastAsia="Times New Roman" w:cs="Times New Roman"/>
+          <w:color w:val="000000"/>
+          <w:sz w:val="27"/>
+          <w:szCs w:val="27"/>
+        </w:rPr>
+        <w:br/>
+      </w:r>
+      <w:r>
+        <w:rPr>
+          <w:rFonts w:ascii="Arial" w:eastAsia="Times New Roman" w:hAnsi="Arial" w:cs="Arial"/>
+          <w:color w:val="000000"/>
+          <w:sz w:val="22"/>
+          <w:szCs w:val="22"/>
+        </w:rPr>
+        <w:t># Replication length:</w:t>
+      </w:r>
+      <w:r>
+        <w:rPr>
+          <w:rStyle w:val="apple-tab-span"/>
+          <w:rFonts w:ascii="Arial" w:eastAsia="Times New Roman" w:hAnsi="Arial" w:cs="Arial"/>
+          <w:color w:val="000000"/>
+          <w:sz w:val="22"/>
+          <w:szCs w:val="22"/>
+        </w:rPr>
+        <w:tab/>
+      </w:r>
+      <w:r>
+        <w:rPr>
+          <w:rStyle w:val="apple-tab-span"/>
+          <w:rFonts w:ascii="Arial" w:eastAsia="Times New Roman" w:hAnsi="Arial" w:cs="Arial"/>
+          <w:color w:val="000000"/>
+          <w:sz w:val="22"/>
+          <w:szCs w:val="22"/>
+        </w:rPr>
+        <w:tab/>
+      </w:r>
+      <w:r>
+        <w:rPr>
+          <w:rStyle w:val="apple-tab-span"/>
+          <w:rFonts w:ascii="Arial" w:eastAsia="Times New Roman" w:hAnsi="Arial" w:cs="Arial"/>
+          <w:color w:val="000000"/>
+          <w:sz w:val="22"/>
+          <w:szCs w:val="22"/>
+        </w:rPr>
+        <w:tab/>
+      </w:r>
+      <w:r>
+        <w:rPr>
+          <w:rFonts w:ascii="Arial" w:eastAsia="Times New Roman" w:hAnsi="Arial" w:cs="Arial"/>
+          <w:color w:val="000000"/>
+          <w:sz w:val="22"/>
+          <w:szCs w:val="22"/>
+        </w:rPr>
+        <w:t>720 min</w:t>
+      </w:r>
+      <w:r>
+        <w:rPr>
+          <w:rStyle w:val="apple-tab-span"/>
+          <w:rFonts w:ascii="Arial" w:eastAsia="Times New Roman" w:hAnsi="Arial" w:cs="Arial"/>
+          <w:color w:val="000000"/>
+          <w:sz w:val="22"/>
+          <w:szCs w:val="22"/>
+        </w:rPr>
+        <w:tab/>
+      </w:r>
+      <w:r>
+        <w:rPr>
+          <w:rFonts w:ascii="Arial" w:eastAsia="Times New Roman" w:hAnsi="Arial" w:cs="Arial"/>
+          <w:color w:val="000000"/>
+          <w:sz w:val="22"/>
+          <w:szCs w:val="22"/>
+        </w:rPr>
+        <w:t>#</w:t>
+      </w:r>
+      <w:r>
+        <w:rPr>
+          <w:rFonts w:eastAsia="Times New Roman" w:cs="Times New Roman"/>
+          <w:color w:val="000000"/>
+          <w:sz w:val="27"/>
+          <w:szCs w:val="27"/>
+        </w:rPr>
+        <w:br/>
+      </w:r>
+      <w:r>
+        <w:rPr>
+          <w:rFonts w:ascii="Arial" w:eastAsia="Times New Roman" w:hAnsi="Arial" w:cs="Arial"/>
+          <w:color w:val="000000"/>
+          <w:sz w:val="22"/>
+          <w:szCs w:val="22"/>
+        </w:rPr>
+        <w:t>#</w:t>
+      </w:r>
+      <w:r>
+        <w:rPr>
+          <w:rStyle w:val="apple-tab-span"/>
+          <w:rFonts w:ascii="Arial" w:eastAsia="Times New Roman" w:hAnsi="Arial" w:cs="Arial"/>
+          <w:color w:val="000000"/>
+          <w:sz w:val="22"/>
+          <w:szCs w:val="22"/>
+        </w:rPr>
+        <w:tab/>
+      </w:r>
+      <w:r>
+        <w:rPr>
+          <w:rStyle w:val="apple-tab-span"/>
+          <w:rFonts w:ascii="Arial" w:eastAsia="Times New Roman" w:hAnsi="Arial" w:cs="Arial"/>
+          <w:color w:val="000000"/>
+          <w:sz w:val="22"/>
+          <w:szCs w:val="22"/>
+        </w:rPr>
+        <w:tab/>
+      </w:r>
+      <w:r>
+        <w:rPr>
+          <w:rStyle w:val="apple-tab-span"/>
+          <w:rFonts w:ascii="Arial" w:eastAsia="Times New Roman" w:hAnsi="Arial" w:cs="Arial"/>
+          <w:color w:val="000000"/>
+          <w:sz w:val="22"/>
+          <w:szCs w:val="22"/>
+        </w:rPr>
+        <w:tab/>
+      </w:r>
+      <w:r>
+        <w:rPr>
+          <w:rStyle w:val="apple-tab-span"/>
+          <w:rFonts w:ascii="Arial" w:eastAsia="Times New Roman" w:hAnsi="Arial" w:cs="Arial"/>
+          <w:color w:val="000000"/>
+          <w:sz w:val="22"/>
+          <w:szCs w:val="22"/>
+        </w:rPr>
+        <w:tab/>
+      </w:r>
+      <w:r>
+        <w:rPr>
+          <w:rStyle w:val="apple-tab-span"/>
+          <w:rFonts w:ascii="Arial" w:eastAsia="Times New Roman" w:hAnsi="Arial" w:cs="Arial"/>
+          <w:color w:val="000000"/>
+          <w:sz w:val="22"/>
+          <w:szCs w:val="22"/>
+        </w:rPr>
+        <w:tab/>
+      </w:r>
+      <w:r>
+        <w:rPr>
+          <w:rStyle w:val="apple-tab-span"/>
+          <w:rFonts w:ascii="Arial" w:eastAsia="Times New Roman" w:hAnsi="Arial" w:cs="Arial"/>
+          <w:color w:val="000000"/>
+          <w:sz w:val="22"/>
+          <w:szCs w:val="22"/>
+        </w:rPr>
+        <w:tab/>
+      </w:r>
+      <w:r>
+        <w:rPr>
+          <w:rStyle w:val="apple-tab-span"/>
+          <w:rFonts w:ascii="Arial" w:eastAsia="Times New Roman" w:hAnsi="Arial" w:cs="Arial"/>
+          <w:color w:val="000000"/>
+          <w:sz w:val="22"/>
+          <w:szCs w:val="22"/>
+        </w:rPr>
+        <w:tab/>
+      </w:r>
+      <w:r>
+        <w:rPr>
+          <w:rFonts w:ascii="Arial" w:eastAsia="Times New Roman" w:hAnsi="Arial" w:cs="Arial"/>
+          <w:color w:val="000000"/>
+          <w:sz w:val="22"/>
+          <w:szCs w:val="22"/>
+        </w:rPr>
+        <w:t>#</w:t>
+      </w:r>
+      <w:r>
+        <w:rPr>
+          <w:rFonts w:eastAsia="Times New Roman" w:cs="Times New Roman"/>
+          <w:color w:val="000000"/>
+          <w:sz w:val="27"/>
+          <w:szCs w:val="27"/>
+        </w:rPr>
+        <w:br/>
+      </w:r>
+      <w:r>
+        <w:rPr>
+          <w:rFonts w:ascii="Arial" w:eastAsia="Times New Roman" w:hAnsi="Arial" w:cs="Arial"/>
+          <w:color w:val="000000"/>
+          <w:sz w:val="22"/>
+          <w:szCs w:val="22"/>
+        </w:rPr>
+        <w:t>###########################################</w:t>
+      </w:r>
+      <w:r>
+        <w:rPr>
+          <w:rFonts w:eastAsia="Times New Roman" w:cs="Times New Roman"/>
+          <w:color w:val="000000"/>
+          <w:sz w:val="27"/>
+          <w:szCs w:val="27"/>
+        </w:rPr>
+        <w:br/>
+      </w:r>
+      <w:r>
+        <w:rPr>
+          <w:rFonts w:ascii="Arial" w:eastAsia="Times New Roman" w:hAnsi="Arial" w:cs="Arial"/>
+          <w:color w:val="000000"/>
+          <w:sz w:val="22"/>
+          <w:szCs w:val="22"/>
         </w:rPr>
         <w:lastRenderedPageBreak/>
-        <w:br/>
-      </w:r>
-      <w:r>
-        <w:rPr>
-          <w:rFonts w:ascii="Arial" w:eastAsia="Times New Roman" w:hAnsi="Arial" w:cs="Arial"/>
-          <w:color w:val="000000"/>
-          <w:sz w:val="22"/>
-          <w:szCs w:val="22"/>
-        </w:rPr>
-        <w:t>Result of Java simulation: “java Main 1 1000 -1”</w:t>
-      </w:r>
-      <w:r>
-        <w:rPr>
-          <w:rFonts w:eastAsia="Times New Roman" w:cs="Times New Roman"/>
-          <w:color w:val="000000"/>
-          <w:sz w:val="27"/>
-          <w:szCs w:val="27"/>
-        </w:rPr>
-        <w:br/>
-      </w:r>
-      <w:r>
-        <w:rPr>
-          <w:rFonts w:eastAsia="Times New Roman" w:cs="Times New Roman"/>
-          <w:color w:val="000000"/>
-          <w:sz w:val="27"/>
-          <w:szCs w:val="27"/>
-        </w:rPr>
-        <w:br/>
-      </w:r>
-      <w:r>
-        <w:rPr>
-          <w:rFonts w:ascii="Arial" w:eastAsia="Times New Roman" w:hAnsi="Arial" w:cs="Arial"/>
-          <w:color w:val="000000"/>
-          <w:sz w:val="22"/>
-          <w:szCs w:val="22"/>
-        </w:rPr>
-        <w:t>###########################################</w:t>
-      </w:r>
-      <w:r>
-        <w:rPr>
-          <w:rFonts w:eastAsia="Times New Roman" w:cs="Times New Roman"/>
-          <w:color w:val="000000"/>
-          <w:sz w:val="27"/>
-          <w:szCs w:val="27"/>
-        </w:rPr>
-        <w:br/>
-      </w:r>
-      <w:r>
-        <w:rPr>
-          <w:rFonts w:ascii="Arial" w:eastAsia="Times New Roman" w:hAnsi="Arial" w:cs="Arial"/>
-          <w:color w:val="000000"/>
-          <w:sz w:val="22"/>
-          <w:szCs w:val="22"/>
-        </w:rPr>
-        <w:t># Average of: 1000 replications with</w:t>
-      </w:r>
-      <w:r>
-        <w:rPr>
-          <w:rStyle w:val="apple-tab-span"/>
-          <w:rFonts w:ascii="Arial" w:eastAsia="Times New Roman" w:hAnsi="Arial" w:cs="Arial"/>
-          <w:color w:val="000000"/>
-          <w:sz w:val="22"/>
-          <w:szCs w:val="22"/>
-        </w:rPr>
-        <w:tab/>
+        <w:t xml:space="preserve"># Total average customers: </w:t>
+      </w:r>
+      <w:r>
+        <w:rPr>
+          <w:rStyle w:val="apple-tab-span"/>
+          <w:rFonts w:ascii="Arial" w:eastAsia="Times New Roman" w:hAnsi="Arial" w:cs="Arial"/>
+          <w:color w:val="000000"/>
+          <w:sz w:val="22"/>
+          <w:szCs w:val="22"/>
+        </w:rPr>
+        <w:tab/>
+      </w:r>
+      <w:r>
+        <w:rPr>
+          <w:rStyle w:val="apple-tab-span"/>
+          <w:rFonts w:ascii="Arial" w:eastAsia="Times New Roman" w:hAnsi="Arial" w:cs="Arial"/>
+          <w:color w:val="000000"/>
+          <w:sz w:val="22"/>
+          <w:szCs w:val="22"/>
+        </w:rPr>
+        <w:tab/>
+      </w:r>
+      <w:r>
+        <w:rPr>
+          <w:rFonts w:ascii="Arial" w:eastAsia="Times New Roman" w:hAnsi="Arial" w:cs="Arial"/>
+          <w:color w:val="000000"/>
+          <w:sz w:val="22"/>
+          <w:szCs w:val="22"/>
+        </w:rPr>
+        <w:t>143.28</w:t>
       </w:r>
       <w:r>
         <w:rPr>
@@ -1354,705 +1974,83 @@
           <w:sz w:val="22"/>
           <w:szCs w:val="22"/>
         </w:rPr>
+        <w:t># Total average percent rejected:</w:t>
+      </w:r>
+      <w:r>
+        <w:rPr>
+          <w:rStyle w:val="apple-tab-span"/>
+          <w:rFonts w:ascii="Arial" w:eastAsia="Times New Roman" w:hAnsi="Arial" w:cs="Arial"/>
+          <w:color w:val="000000"/>
+          <w:sz w:val="22"/>
+          <w:szCs w:val="22"/>
+        </w:rPr>
+        <w:tab/>
+      </w:r>
+      <w:r>
+        <w:rPr>
+          <w:rFonts w:ascii="Arial" w:eastAsia="Times New Roman" w:hAnsi="Arial" w:cs="Arial"/>
+          <w:color w:val="000000"/>
+          <w:sz w:val="22"/>
+          <w:szCs w:val="22"/>
+        </w:rPr>
+        <w:t>0.0000%</w:t>
+      </w:r>
+      <w:r>
+        <w:rPr>
+          <w:rStyle w:val="apple-tab-span"/>
+          <w:rFonts w:ascii="Arial" w:eastAsia="Times New Roman" w:hAnsi="Arial" w:cs="Arial"/>
+          <w:color w:val="000000"/>
+          <w:sz w:val="22"/>
+          <w:szCs w:val="22"/>
+        </w:rPr>
+        <w:tab/>
+      </w:r>
+      <w:r>
+        <w:rPr>
+          <w:rFonts w:ascii="Arial" w:eastAsia="Times New Roman" w:hAnsi="Arial" w:cs="Arial"/>
+          <w:color w:val="000000"/>
+          <w:sz w:val="22"/>
+          <w:szCs w:val="22"/>
+        </w:rPr>
         <w:t>#</w:t>
       </w:r>
       <w:r>
         <w:rPr>
-          <w:rStyle w:val="apple-tab-span"/>
-          <w:rFonts w:ascii="Arial" w:eastAsia="Times New Roman" w:hAnsi="Arial" w:cs="Arial"/>
-          <w:color w:val="000000"/>
-          <w:sz w:val="22"/>
-          <w:szCs w:val="22"/>
-        </w:rPr>
-        <w:tab/>
-      </w:r>
-      <w:r>
-        <w:rPr>
-          <w:rStyle w:val="apple-tab-span"/>
-          <w:rFonts w:ascii="Arial" w:eastAsia="Times New Roman" w:hAnsi="Arial" w:cs="Arial"/>
-          <w:color w:val="000000"/>
-          <w:sz w:val="22"/>
-          <w:szCs w:val="22"/>
-        </w:rPr>
-        <w:tab/>
-      </w:r>
-      <w:r>
-        <w:rPr>
-          <w:rStyle w:val="apple-tab-span"/>
-          <w:rFonts w:ascii="Arial" w:eastAsia="Times New Roman" w:hAnsi="Arial" w:cs="Arial"/>
-          <w:color w:val="000000"/>
-          <w:sz w:val="22"/>
-          <w:szCs w:val="22"/>
-        </w:rPr>
-        <w:tab/>
-      </w:r>
-      <w:r>
-        <w:rPr>
-          <w:rStyle w:val="apple-tab-span"/>
-          <w:rFonts w:ascii="Arial" w:eastAsia="Times New Roman" w:hAnsi="Arial" w:cs="Arial"/>
-          <w:color w:val="000000"/>
-          <w:sz w:val="22"/>
-          <w:szCs w:val="22"/>
-        </w:rPr>
-        <w:tab/>
-      </w:r>
-      <w:r>
-        <w:rPr>
-          <w:rStyle w:val="apple-tab-span"/>
-          <w:rFonts w:ascii="Arial" w:eastAsia="Times New Roman" w:hAnsi="Arial" w:cs="Arial"/>
-          <w:color w:val="000000"/>
-          <w:sz w:val="22"/>
-          <w:szCs w:val="22"/>
-        </w:rPr>
-        <w:tab/>
-      </w:r>
-      <w:r>
-        <w:rPr>
-          <w:rStyle w:val="apple-tab-span"/>
-          <w:rFonts w:ascii="Arial" w:eastAsia="Times New Roman" w:hAnsi="Arial" w:cs="Arial"/>
-          <w:color w:val="000000"/>
-          <w:sz w:val="22"/>
-          <w:szCs w:val="22"/>
-        </w:rPr>
-        <w:tab/>
-      </w:r>
-      <w:r>
-        <w:rPr>
-          <w:rStyle w:val="apple-tab-span"/>
-          <w:rFonts w:ascii="Arial" w:eastAsia="Times New Roman" w:hAnsi="Arial" w:cs="Arial"/>
-          <w:color w:val="000000"/>
-          <w:sz w:val="22"/>
-          <w:szCs w:val="22"/>
-        </w:rPr>
-        <w:tab/>
-      </w:r>
-      <w:r>
-        <w:rPr>
-          <w:rFonts w:ascii="Arial" w:eastAsia="Times New Roman" w:hAnsi="Arial" w:cs="Arial"/>
-          <w:color w:val="000000"/>
-          <w:sz w:val="22"/>
-          <w:szCs w:val="22"/>
-        </w:rPr>
-        <w:t>#</w:t>
-      </w:r>
-      <w:r>
-        <w:rPr>
-          <w:rFonts w:eastAsia="Times New Roman" w:cs="Times New Roman"/>
-          <w:color w:val="000000"/>
-          <w:sz w:val="27"/>
-          <w:szCs w:val="27"/>
-        </w:rPr>
-        <w:br/>
-      </w:r>
-      <w:r>
-        <w:rPr>
-          <w:rFonts w:ascii="Arial" w:eastAsia="Times New Roman" w:hAnsi="Arial" w:cs="Arial"/>
-          <w:color w:val="000000"/>
-          <w:sz w:val="22"/>
-          <w:szCs w:val="22"/>
-        </w:rPr>
-        <w:t># Seed:</w:t>
-      </w:r>
-      <w:r>
-        <w:rPr>
-          <w:rStyle w:val="apple-tab-span"/>
-          <w:rFonts w:ascii="Arial" w:eastAsia="Times New Roman" w:hAnsi="Arial" w:cs="Arial"/>
-          <w:color w:val="000000"/>
-          <w:sz w:val="22"/>
-          <w:szCs w:val="22"/>
-        </w:rPr>
-        <w:tab/>
-      </w:r>
-      <w:r>
-        <w:rPr>
-          <w:rStyle w:val="apple-tab-span"/>
-          <w:rFonts w:ascii="Arial" w:eastAsia="Times New Roman" w:hAnsi="Arial" w:cs="Arial"/>
-          <w:color w:val="000000"/>
-          <w:sz w:val="22"/>
-          <w:szCs w:val="22"/>
-        </w:rPr>
-        <w:tab/>
-      </w:r>
-      <w:r>
-        <w:rPr>
-          <w:rStyle w:val="apple-tab-span"/>
-          <w:rFonts w:ascii="Arial" w:eastAsia="Times New Roman" w:hAnsi="Arial" w:cs="Arial"/>
-          <w:color w:val="000000"/>
-          <w:sz w:val="22"/>
-          <w:szCs w:val="22"/>
-        </w:rPr>
-        <w:tab/>
-      </w:r>
-      <w:r>
-        <w:rPr>
-          <w:rStyle w:val="apple-tab-span"/>
-          <w:rFonts w:ascii="Arial" w:eastAsia="Times New Roman" w:hAnsi="Arial" w:cs="Arial"/>
-          <w:color w:val="000000"/>
-          <w:sz w:val="22"/>
-          <w:szCs w:val="22"/>
-        </w:rPr>
-        <w:tab/>
-      </w:r>
-      <w:r>
-        <w:rPr>
-          <w:rFonts w:ascii="Arial" w:eastAsia="Times New Roman" w:hAnsi="Arial" w:cs="Arial"/>
-          <w:color w:val="000000"/>
-          <w:sz w:val="22"/>
-          <w:szCs w:val="22"/>
-        </w:rPr>
-        <w:t>1</w:t>
-      </w:r>
-      <w:r>
-        <w:rPr>
-          <w:rStyle w:val="apple-tab-span"/>
-          <w:rFonts w:ascii="Arial" w:eastAsia="Times New Roman" w:hAnsi="Arial" w:cs="Arial"/>
-          <w:color w:val="000000"/>
-          <w:sz w:val="22"/>
-          <w:szCs w:val="22"/>
-        </w:rPr>
-        <w:tab/>
-      </w:r>
-      <w:r>
-        <w:rPr>
-          <w:rStyle w:val="apple-tab-span"/>
-          <w:rFonts w:ascii="Arial" w:eastAsia="Times New Roman" w:hAnsi="Arial" w:cs="Arial"/>
-          <w:color w:val="000000"/>
-          <w:sz w:val="22"/>
-          <w:szCs w:val="22"/>
-        </w:rPr>
-        <w:tab/>
-      </w:r>
-      <w:r>
-        <w:rPr>
-          <w:rFonts w:ascii="Arial" w:eastAsia="Times New Roman" w:hAnsi="Arial" w:cs="Arial"/>
-          <w:color w:val="000000"/>
-          <w:sz w:val="22"/>
-          <w:szCs w:val="22"/>
-        </w:rPr>
-        <w:t>#</w:t>
-      </w:r>
-      <w:r>
-        <w:rPr>
-          <w:rFonts w:eastAsia="Times New Roman" w:cs="Times New Roman"/>
-          <w:color w:val="000000"/>
-          <w:sz w:val="27"/>
-          <w:szCs w:val="27"/>
-        </w:rPr>
-        <w:br/>
-      </w:r>
-      <w:r>
-        <w:rPr>
-          <w:rFonts w:ascii="Arial" w:eastAsia="Times New Roman" w:hAnsi="Arial" w:cs="Arial"/>
-          <w:color w:val="000000"/>
-          <w:sz w:val="22"/>
-          <w:szCs w:val="22"/>
-        </w:rPr>
-        <w:t># Replications:</w:t>
-      </w:r>
-      <w:r>
-        <w:rPr>
-          <w:rStyle w:val="apple-tab-span"/>
-          <w:rFonts w:ascii="Arial" w:eastAsia="Times New Roman" w:hAnsi="Arial" w:cs="Arial"/>
-          <w:color w:val="000000"/>
-          <w:sz w:val="22"/>
-          <w:szCs w:val="22"/>
-        </w:rPr>
-        <w:tab/>
-      </w:r>
-      <w:r>
-        <w:rPr>
-          <w:rStyle w:val="apple-tab-span"/>
-          <w:rFonts w:ascii="Arial" w:eastAsia="Times New Roman" w:hAnsi="Arial" w:cs="Arial"/>
-          <w:color w:val="000000"/>
-          <w:sz w:val="22"/>
-          <w:szCs w:val="22"/>
-        </w:rPr>
-        <w:tab/>
-      </w:r>
-      <w:r>
-        <w:rPr>
-          <w:rStyle w:val="apple-tab-span"/>
-          <w:rFonts w:ascii="Arial" w:eastAsia="Times New Roman" w:hAnsi="Arial" w:cs="Arial"/>
-          <w:color w:val="000000"/>
-          <w:sz w:val="22"/>
-          <w:szCs w:val="22"/>
-        </w:rPr>
-        <w:tab/>
-      </w:r>
-      <w:r>
-        <w:rPr>
-          <w:rFonts w:ascii="Arial" w:eastAsia="Times New Roman" w:hAnsi="Arial" w:cs="Arial"/>
-          <w:color w:val="000000"/>
-          <w:sz w:val="22"/>
-          <w:szCs w:val="22"/>
-        </w:rPr>
-        <w:t>1000</w:t>
-      </w:r>
-      <w:r>
-        <w:rPr>
-          <w:rStyle w:val="apple-tab-span"/>
-          <w:rFonts w:ascii="Arial" w:eastAsia="Times New Roman" w:hAnsi="Arial" w:cs="Arial"/>
-          <w:color w:val="000000"/>
-          <w:sz w:val="22"/>
-          <w:szCs w:val="22"/>
-        </w:rPr>
-        <w:tab/>
-      </w:r>
-      <w:r>
-        <w:rPr>
-          <w:rStyle w:val="apple-tab-span"/>
-          <w:rFonts w:ascii="Arial" w:eastAsia="Times New Roman" w:hAnsi="Arial" w:cs="Arial"/>
-          <w:color w:val="000000"/>
-          <w:sz w:val="22"/>
-          <w:szCs w:val="22"/>
-        </w:rPr>
-        <w:tab/>
-      </w:r>
-      <w:r>
-        <w:rPr>
-          <w:rFonts w:ascii="Arial" w:eastAsia="Times New Roman" w:hAnsi="Arial" w:cs="Arial"/>
-          <w:color w:val="000000"/>
-          <w:sz w:val="22"/>
-          <w:szCs w:val="22"/>
-        </w:rPr>
-        <w:t>#</w:t>
-      </w:r>
-      <w:r>
-        <w:rPr>
-          <w:rFonts w:eastAsia="Times New Roman" w:cs="Times New Roman"/>
-          <w:color w:val="000000"/>
-          <w:sz w:val="27"/>
-          <w:szCs w:val="27"/>
-        </w:rPr>
-        <w:br/>
-      </w:r>
-      <w:r>
-        <w:rPr>
-          <w:rFonts w:ascii="Arial" w:eastAsia="Times New Roman" w:hAnsi="Arial" w:cs="Arial"/>
-          <w:color w:val="000000"/>
-          <w:sz w:val="22"/>
-          <w:szCs w:val="22"/>
-        </w:rPr>
-        <w:t># Queue:</w:t>
-      </w:r>
-      <w:r>
-        <w:rPr>
-          <w:rStyle w:val="apple-tab-span"/>
-          <w:rFonts w:ascii="Arial" w:eastAsia="Times New Roman" w:hAnsi="Arial" w:cs="Arial"/>
-          <w:color w:val="000000"/>
-          <w:sz w:val="22"/>
-          <w:szCs w:val="22"/>
-        </w:rPr>
-        <w:tab/>
-      </w:r>
-      <w:r>
-        <w:rPr>
-          <w:rStyle w:val="apple-tab-span"/>
-          <w:rFonts w:ascii="Arial" w:eastAsia="Times New Roman" w:hAnsi="Arial" w:cs="Arial"/>
-          <w:color w:val="000000"/>
-          <w:sz w:val="22"/>
-          <w:szCs w:val="22"/>
-        </w:rPr>
-        <w:tab/>
-      </w:r>
-      <w:r>
-        <w:rPr>
-          <w:rStyle w:val="apple-tab-span"/>
-          <w:rFonts w:ascii="Arial" w:eastAsia="Times New Roman" w:hAnsi="Arial" w:cs="Arial"/>
-          <w:color w:val="000000"/>
-          <w:sz w:val="22"/>
-          <w:szCs w:val="22"/>
-        </w:rPr>
-        <w:tab/>
-      </w:r>
-      <w:r>
-        <w:rPr>
-          <w:rStyle w:val="apple-tab-span"/>
-          <w:rFonts w:ascii="Arial" w:eastAsia="Times New Roman" w:hAnsi="Arial" w:cs="Arial"/>
-          <w:color w:val="000000"/>
-          <w:sz w:val="22"/>
-          <w:szCs w:val="22"/>
-        </w:rPr>
-        <w:tab/>
-      </w:r>
-      <w:r>
-        <w:rPr>
-          <w:rFonts w:ascii="Arial" w:eastAsia="Times New Roman" w:hAnsi="Arial" w:cs="Arial"/>
-          <w:color w:val="000000"/>
-          <w:sz w:val="22"/>
-          <w:szCs w:val="22"/>
-        </w:rPr>
-        <w:t>-1</w:t>
-      </w:r>
-      <w:r>
-        <w:rPr>
-          <w:rStyle w:val="apple-tab-span"/>
-          <w:rFonts w:ascii="Arial" w:eastAsia="Times New Roman" w:hAnsi="Arial" w:cs="Arial"/>
-          <w:color w:val="000000"/>
-          <w:sz w:val="22"/>
-          <w:szCs w:val="22"/>
-        </w:rPr>
-        <w:tab/>
-      </w:r>
-      <w:r>
-        <w:rPr>
-          <w:rStyle w:val="apple-tab-span"/>
-          <w:rFonts w:ascii="Arial" w:eastAsia="Times New Roman" w:hAnsi="Arial" w:cs="Arial"/>
-          <w:color w:val="000000"/>
-          <w:sz w:val="22"/>
-          <w:szCs w:val="22"/>
-        </w:rPr>
-        <w:tab/>
-      </w:r>
-      <w:r>
-        <w:rPr>
-          <w:rFonts w:ascii="Arial" w:eastAsia="Times New Roman" w:hAnsi="Arial" w:cs="Arial"/>
-          <w:color w:val="000000"/>
-          <w:sz w:val="22"/>
-          <w:szCs w:val="22"/>
-        </w:rPr>
-        <w:t>#</w:t>
-      </w:r>
-      <w:r>
-        <w:rPr>
-          <w:rFonts w:eastAsia="Times New Roman" w:cs="Times New Roman"/>
-          <w:color w:val="000000"/>
-          <w:sz w:val="27"/>
-          <w:szCs w:val="27"/>
-        </w:rPr>
-        <w:br/>
-      </w:r>
-      <w:r>
-        <w:rPr>
-          <w:rFonts w:ascii="Arial" w:eastAsia="Times New Roman" w:hAnsi="Arial" w:cs="Arial"/>
-          <w:color w:val="000000"/>
-          <w:sz w:val="22"/>
-          <w:szCs w:val="22"/>
-        </w:rPr>
-        <w:t># Replication length:</w:t>
-      </w:r>
-      <w:r>
-        <w:rPr>
-          <w:rStyle w:val="apple-tab-span"/>
-          <w:rFonts w:ascii="Arial" w:eastAsia="Times New Roman" w:hAnsi="Arial" w:cs="Arial"/>
-          <w:color w:val="000000"/>
-          <w:sz w:val="22"/>
-          <w:szCs w:val="22"/>
-        </w:rPr>
-        <w:tab/>
-      </w:r>
-      <w:r>
-        <w:rPr>
-          <w:rStyle w:val="apple-tab-span"/>
-          <w:rFonts w:ascii="Arial" w:eastAsia="Times New Roman" w:hAnsi="Arial" w:cs="Arial"/>
-          <w:color w:val="000000"/>
-          <w:sz w:val="22"/>
-          <w:szCs w:val="22"/>
-        </w:rPr>
-        <w:tab/>
-      </w:r>
-      <w:r>
-        <w:rPr>
-          <w:rStyle w:val="apple-tab-span"/>
-          <w:rFonts w:ascii="Arial" w:eastAsia="Times New Roman" w:hAnsi="Arial" w:cs="Arial"/>
-          <w:color w:val="000000"/>
-          <w:sz w:val="22"/>
-          <w:szCs w:val="22"/>
-        </w:rPr>
-        <w:tab/>
-      </w:r>
-      <w:r>
-        <w:rPr>
-          <w:rFonts w:ascii="Arial" w:eastAsia="Times New Roman" w:hAnsi="Arial" w:cs="Arial"/>
-          <w:color w:val="000000"/>
-          <w:sz w:val="22"/>
-          <w:szCs w:val="22"/>
-        </w:rPr>
-        <w:t>720 min</w:t>
-      </w:r>
-      <w:r>
-        <w:rPr>
-          <w:rStyle w:val="apple-tab-span"/>
-          <w:rFonts w:ascii="Arial" w:eastAsia="Times New Roman" w:hAnsi="Arial" w:cs="Arial"/>
-          <w:color w:val="000000"/>
-          <w:sz w:val="22"/>
-          <w:szCs w:val="22"/>
-        </w:rPr>
-        <w:tab/>
-      </w:r>
-      <w:r>
-        <w:rPr>
-          <w:rFonts w:ascii="Arial" w:eastAsia="Times New Roman" w:hAnsi="Arial" w:cs="Arial"/>
-          <w:color w:val="000000"/>
-          <w:sz w:val="22"/>
-          <w:szCs w:val="22"/>
-        </w:rPr>
-        <w:t>#</w:t>
-      </w:r>
-      <w:r>
-        <w:rPr>
-          <w:rFonts w:eastAsia="Times New Roman" w:cs="Times New Roman"/>
-          <w:color w:val="000000"/>
-          <w:sz w:val="27"/>
-          <w:szCs w:val="27"/>
-        </w:rPr>
-        <w:br/>
-      </w:r>
-      <w:r>
-        <w:rPr>
-          <w:rFonts w:ascii="Arial" w:eastAsia="Times New Roman" w:hAnsi="Arial" w:cs="Arial"/>
-          <w:color w:val="000000"/>
-          <w:sz w:val="22"/>
-          <w:szCs w:val="22"/>
-        </w:rPr>
-        <w:t>#</w:t>
-      </w:r>
-      <w:r>
-        <w:rPr>
-          <w:rStyle w:val="apple-tab-span"/>
-          <w:rFonts w:ascii="Arial" w:eastAsia="Times New Roman" w:hAnsi="Arial" w:cs="Arial"/>
-          <w:color w:val="000000"/>
-          <w:sz w:val="22"/>
-          <w:szCs w:val="22"/>
-        </w:rPr>
-        <w:tab/>
-      </w:r>
-      <w:r>
-        <w:rPr>
-          <w:rStyle w:val="apple-tab-span"/>
-          <w:rFonts w:ascii="Arial" w:eastAsia="Times New Roman" w:hAnsi="Arial" w:cs="Arial"/>
-          <w:color w:val="000000"/>
-          <w:sz w:val="22"/>
-          <w:szCs w:val="22"/>
-        </w:rPr>
-        <w:tab/>
-      </w:r>
-      <w:r>
-        <w:rPr>
-          <w:rStyle w:val="apple-tab-span"/>
-          <w:rFonts w:ascii="Arial" w:eastAsia="Times New Roman" w:hAnsi="Arial" w:cs="Arial"/>
-          <w:color w:val="000000"/>
-          <w:sz w:val="22"/>
-          <w:szCs w:val="22"/>
-        </w:rPr>
-        <w:tab/>
-      </w:r>
-      <w:r>
-        <w:rPr>
-          <w:rStyle w:val="apple-tab-span"/>
-          <w:rFonts w:ascii="Arial" w:eastAsia="Times New Roman" w:hAnsi="Arial" w:cs="Arial"/>
-          <w:color w:val="000000"/>
-          <w:sz w:val="22"/>
-          <w:szCs w:val="22"/>
-        </w:rPr>
-        <w:tab/>
-      </w:r>
-      <w:r>
-        <w:rPr>
-          <w:rStyle w:val="apple-tab-span"/>
-          <w:rFonts w:ascii="Arial" w:eastAsia="Times New Roman" w:hAnsi="Arial" w:cs="Arial"/>
-          <w:color w:val="000000"/>
-          <w:sz w:val="22"/>
-          <w:szCs w:val="22"/>
-        </w:rPr>
-        <w:tab/>
-      </w:r>
-      <w:r>
-        <w:rPr>
-          <w:rStyle w:val="apple-tab-span"/>
-          <w:rFonts w:ascii="Arial" w:eastAsia="Times New Roman" w:hAnsi="Arial" w:cs="Arial"/>
-          <w:color w:val="000000"/>
-          <w:sz w:val="22"/>
-          <w:szCs w:val="22"/>
-        </w:rPr>
-        <w:tab/>
-      </w:r>
-      <w:r>
-        <w:rPr>
-          <w:rStyle w:val="apple-tab-span"/>
-          <w:rFonts w:ascii="Arial" w:eastAsia="Times New Roman" w:hAnsi="Arial" w:cs="Arial"/>
-          <w:color w:val="000000"/>
-          <w:sz w:val="22"/>
-          <w:szCs w:val="22"/>
-        </w:rPr>
-        <w:tab/>
-      </w:r>
-      <w:r>
-        <w:rPr>
-          <w:rFonts w:ascii="Arial" w:eastAsia="Times New Roman" w:hAnsi="Arial" w:cs="Arial"/>
-          <w:color w:val="000000"/>
-          <w:sz w:val="22"/>
-          <w:szCs w:val="22"/>
-        </w:rPr>
-        <w:t>#</w:t>
-      </w:r>
-      <w:r>
-        <w:rPr>
-          <w:rFonts w:eastAsia="Times New Roman" w:cs="Times New Roman"/>
-          <w:color w:val="000000"/>
-          <w:sz w:val="27"/>
-          <w:szCs w:val="27"/>
-        </w:rPr>
-        <w:br/>
-      </w:r>
-      <w:r>
-        <w:rPr>
-          <w:rFonts w:ascii="Arial" w:eastAsia="Times New Roman" w:hAnsi="Arial" w:cs="Arial"/>
-          <w:color w:val="000000"/>
-          <w:sz w:val="22"/>
-          <w:szCs w:val="22"/>
-        </w:rPr>
-        <w:t>###########################################</w:t>
-      </w:r>
-      <w:r>
-        <w:rPr>
-          <w:rFonts w:eastAsia="Times New Roman" w:cs="Times New Roman"/>
-          <w:color w:val="000000"/>
-          <w:sz w:val="27"/>
-          <w:szCs w:val="27"/>
-        </w:rPr>
-        <w:br/>
-      </w:r>
-      <w:r>
-        <w:rPr>
-          <w:rFonts w:ascii="Arial" w:eastAsia="Times New Roman" w:hAnsi="Arial" w:cs="Arial"/>
-          <w:color w:val="000000"/>
-          <w:sz w:val="22"/>
-          <w:szCs w:val="22"/>
-        </w:rPr>
-        <w:t xml:space="preserve"># Total average customers: </w:t>
-      </w:r>
-      <w:r>
-        <w:rPr>
-          <w:rStyle w:val="apple-tab-span"/>
-          <w:rFonts w:ascii="Arial" w:eastAsia="Times New Roman" w:hAnsi="Arial" w:cs="Arial"/>
-          <w:color w:val="000000"/>
-          <w:sz w:val="22"/>
-          <w:szCs w:val="22"/>
-        </w:rPr>
-        <w:tab/>
-      </w:r>
-      <w:r>
-        <w:rPr>
-          <w:rStyle w:val="apple-tab-span"/>
-          <w:rFonts w:ascii="Arial" w:eastAsia="Times New Roman" w:hAnsi="Arial" w:cs="Arial"/>
-          <w:color w:val="000000"/>
-          <w:sz w:val="22"/>
-          <w:szCs w:val="22"/>
-        </w:rPr>
-        <w:tab/>
-      </w:r>
-      <w:r>
-        <w:rPr>
-          <w:rFonts w:ascii="Arial" w:eastAsia="Times New Roman" w:hAnsi="Arial" w:cs="Arial"/>
-          <w:color w:val="000000"/>
-          <w:sz w:val="22"/>
-          <w:szCs w:val="22"/>
-        </w:rPr>
-        <w:t>143.28</w:t>
-      </w:r>
-      <w:r>
-        <w:rPr>
-          <w:rStyle w:val="apple-tab-span"/>
-          <w:rFonts w:ascii="Arial" w:eastAsia="Times New Roman" w:hAnsi="Arial" w:cs="Arial"/>
-          <w:color w:val="000000"/>
-          <w:sz w:val="22"/>
-          <w:szCs w:val="22"/>
-        </w:rPr>
-        <w:tab/>
-      </w:r>
-      <w:r>
-        <w:rPr>
-          <w:rStyle w:val="apple-tab-span"/>
-          <w:rFonts w:ascii="Arial" w:eastAsia="Times New Roman" w:hAnsi="Arial" w:cs="Arial"/>
-          <w:color w:val="000000"/>
-          <w:sz w:val="22"/>
-          <w:szCs w:val="22"/>
-        </w:rPr>
-        <w:tab/>
-      </w:r>
-      <w:r>
-        <w:rPr>
-          <w:rFonts w:ascii="Arial" w:eastAsia="Times New Roman" w:hAnsi="Arial" w:cs="Arial"/>
-          <w:color w:val="000000"/>
-          <w:sz w:val="22"/>
-          <w:szCs w:val="22"/>
-        </w:rPr>
-        <w:t>#</w:t>
-      </w:r>
-      <w:r>
-        <w:rPr>
-          <w:rFonts w:eastAsia="Times New Roman" w:cs="Times New Roman"/>
-          <w:color w:val="000000"/>
-          <w:sz w:val="27"/>
-          <w:szCs w:val="27"/>
-        </w:rPr>
-        <w:br/>
-      </w:r>
-      <w:r>
-        <w:rPr>
-          <w:rFonts w:ascii="Arial" w:eastAsia="Times New Roman" w:hAnsi="Arial" w:cs="Arial"/>
-          <w:color w:val="000000"/>
-          <w:sz w:val="22"/>
-          <w:szCs w:val="22"/>
-        </w:rPr>
-        <w:t># Total average percent rejected:</w:t>
-      </w:r>
-      <w:r>
-        <w:rPr>
-          <w:rStyle w:val="apple-tab-span"/>
-          <w:rFonts w:ascii="Arial" w:eastAsia="Times New Roman" w:hAnsi="Arial" w:cs="Arial"/>
-          <w:color w:val="000000"/>
-          <w:sz w:val="22"/>
-          <w:szCs w:val="22"/>
-        </w:rPr>
-        <w:tab/>
-      </w:r>
-      <w:r>
-        <w:rPr>
-          <w:rFonts w:ascii="Arial" w:eastAsia="Times New Roman" w:hAnsi="Arial" w:cs="Arial"/>
-          <w:color w:val="000000"/>
-          <w:sz w:val="22"/>
-          <w:szCs w:val="22"/>
-        </w:rPr>
-        <w:t>0.0000%</w:t>
-      </w:r>
-      <w:r>
-        <w:rPr>
-          <w:rStyle w:val="apple-tab-span"/>
-          <w:rFonts w:ascii="Arial" w:eastAsia="Times New Roman" w:hAnsi="Arial" w:cs="Arial"/>
-          <w:color w:val="000000"/>
-          <w:sz w:val="22"/>
-          <w:szCs w:val="22"/>
-        </w:rPr>
-        <w:tab/>
-      </w:r>
-      <w:r>
-        <w:rPr>
-          <w:rFonts w:ascii="Arial" w:eastAsia="Times New Roman" w:hAnsi="Arial" w:cs="Arial"/>
-          <w:color w:val="000000"/>
-          <w:sz w:val="22"/>
-          <w:szCs w:val="22"/>
-        </w:rPr>
-        <w:t>#</w:t>
-      </w:r>
-      <w:r>
-        <w:rPr>
-          <w:rFonts w:eastAsia="Times New Roman" w:cs="Times New Roman"/>
-          <w:color w:val="000000"/>
-          <w:sz w:val="27"/>
-          <w:szCs w:val="27"/>
-        </w:rPr>
-        <w:br/>
-      </w:r>
-      <w:r>
-        <w:rPr>
-          <w:rFonts w:ascii="Arial" w:eastAsia="Times New Roman" w:hAnsi="Arial" w:cs="Arial"/>
-          <w:color w:val="000000"/>
-          <w:sz w:val="22"/>
-          <w:szCs w:val="22"/>
-        </w:rPr>
-        <w:t># Total average average queue time:</w:t>
+          <w:rFonts w:eastAsia="Times New Roman" w:cs="Times New Roman"/>
+          <w:color w:val="000000"/>
+          <w:sz w:val="27"/>
+          <w:szCs w:val="27"/>
+        </w:rPr>
+        <w:br/>
+      </w:r>
+      <w:r>
+        <w:rPr>
+          <w:rFonts w:ascii="Arial" w:eastAsia="Times New Roman" w:hAnsi="Arial" w:cs="Arial"/>
+          <w:color w:val="000000"/>
+          <w:sz w:val="22"/>
+          <w:szCs w:val="22"/>
+        </w:rPr>
+        <w:t xml:space="preserve"># Total average </w:t>
+      </w:r>
+      <w:proofErr w:type="spellStart"/>
+      <w:r>
+        <w:rPr>
+          <w:rFonts w:ascii="Arial" w:eastAsia="Times New Roman" w:hAnsi="Arial" w:cs="Arial"/>
+          <w:color w:val="000000"/>
+          <w:sz w:val="22"/>
+          <w:szCs w:val="22"/>
+        </w:rPr>
+        <w:t>average</w:t>
+      </w:r>
+      <w:proofErr w:type="spellEnd"/>
+      <w:r>
+        <w:rPr>
+          <w:rFonts w:ascii="Arial" w:eastAsia="Times New Roman" w:hAnsi="Arial" w:cs="Arial"/>
+          <w:color w:val="000000"/>
+          <w:sz w:val="22"/>
+          <w:szCs w:val="22"/>
+        </w:rPr>
+        <w:t xml:space="preserve"> queue time:</w:t>
       </w:r>
       <w:r>
         <w:rPr>
@@ -2161,7 +2159,27 @@
           <w:sz w:val="22"/>
           <w:szCs w:val="22"/>
         </w:rPr>
-        <w:t xml:space="preserve">ue which gives us a average of </w:t>
+        <w:t xml:space="preserve">ue which gives us </w:t>
+      </w:r>
+      <w:proofErr w:type="gramStart"/>
+      <w:r>
+        <w:rPr>
+          <w:rFonts w:ascii="Arial" w:eastAsia="Times New Roman" w:hAnsi="Arial" w:cs="Arial"/>
+          <w:color w:val="000000"/>
+          <w:sz w:val="22"/>
+          <w:szCs w:val="22"/>
+        </w:rPr>
+        <w:t>a</w:t>
+      </w:r>
+      <w:proofErr w:type="gramEnd"/>
+      <w:r>
+        <w:rPr>
+          <w:rFonts w:ascii="Arial" w:eastAsia="Times New Roman" w:hAnsi="Arial" w:cs="Arial"/>
+          <w:color w:val="000000"/>
+          <w:sz w:val="22"/>
+          <w:szCs w:val="22"/>
+        </w:rPr>
+        <w:t xml:space="preserve"> average of </w:t>
       </w:r>
       <w:r>
         <w:rPr>
@@ -3034,7 +3052,27 @@
           <w:sz w:val="22"/>
           <w:szCs w:val="22"/>
         </w:rPr>
-        <w:t># Total average average queue time:</w:t>
+        <w:t xml:space="preserve"># Total average </w:t>
+      </w:r>
+      <w:proofErr w:type="spellStart"/>
+      <w:r>
+        <w:rPr>
+          <w:rFonts w:ascii="Arial" w:eastAsia="Times New Roman" w:hAnsi="Arial" w:cs="Arial"/>
+          <w:color w:val="000000"/>
+          <w:sz w:val="22"/>
+          <w:szCs w:val="22"/>
+        </w:rPr>
+        <w:t>average</w:t>
+      </w:r>
+      <w:proofErr w:type="spellEnd"/>
+      <w:r>
+        <w:rPr>
+          <w:rFonts w:ascii="Arial" w:eastAsia="Times New Roman" w:hAnsi="Arial" w:cs="Arial"/>
+          <w:color w:val="000000"/>
+          <w:sz w:val="22"/>
+          <w:szCs w:val="22"/>
+        </w:rPr>
+        <w:t xml:space="preserve"> queue time:</w:t>
       </w:r>
       <w:r>
         <w:rPr>
@@ -3115,46 +3153,36 @@
       <w:pPr>
         <w:pStyle w:val="Heading4"/>
         <w:rPr>
-          <w:rFonts w:ascii="Arial" w:eastAsia="Times New Roman" w:hAnsi="Arial" w:cs="Arial"/>
+          <w:rFonts w:eastAsia="Times New Roman" w:cs="Times New Roman"/>
           <w:color w:val="000000"/>
         </w:rPr>
       </w:pPr>
+      <w:bookmarkStart w:id="0" w:name="_GoBack"/>
+      <w:bookmarkEnd w:id="0"/>
+      <w:r>
+        <w:rPr>
+          <w:rFonts w:ascii="Arial" w:eastAsia="Times New Roman" w:hAnsi="Arial" w:cs="Arial"/>
+          <w:color w:val="000000"/>
+        </w:rPr>
+        <w:t>Q</w:t>
+      </w:r>
+      <w:r>
+        <w:rPr>
+          <w:rFonts w:ascii="Arial" w:eastAsia="Times New Roman" w:hAnsi="Arial" w:cs="Arial"/>
+          <w:color w:val="000000"/>
+        </w:rPr>
+        <w:t>uestion 3: In the DES algorithm a new Arrival event should only be generated when a Customer arrival event was consumed. In theory one could also generate all Arrival events directly at the beginning of the execution. Why should event generation not be done in this way?</w:t>
+      </w:r>
     </w:p>
     <w:p>
       <w:pPr>
-        <w:pStyle w:val="Heading4"/>
-        <w:rPr>
-          <w:rFonts w:ascii="Arial" w:eastAsia="Times New Roman" w:hAnsi="Arial" w:cs="Arial"/>
-          <w:color w:val="000000"/>
+        <w:rPr>
+          <w:rFonts w:eastAsia="Times New Roman" w:cs="Times New Roman"/>
+          <w:color w:val="000000"/>
+          <w:sz w:val="27"/>
+          <w:szCs w:val="27"/>
         </w:rPr>
       </w:pPr>
-    </w:p>
-    <w:p>
-      <w:pPr>
-        <w:pStyle w:val="Heading4"/>
-        <w:rPr>
-          <w:rFonts w:eastAsia="Times New Roman" w:cs="Times New Roman"/>
-          <w:color w:val="000000"/>
-        </w:rPr>
-      </w:pPr>
-      <w:r>
-        <w:rPr>
-          <w:rFonts w:ascii="Arial" w:eastAsia="Times New Roman" w:hAnsi="Arial" w:cs="Arial"/>
-          <w:color w:val="000000"/>
-        </w:rPr>
-        <w:lastRenderedPageBreak/>
-        <w:t>Question 3: In the DES algorithm a new Arrival event should only be generated when a Customer arrival event was consumed. In theory one could also generate all Arrival events directly at the beginning of the execution. Why should event generation not be done in this way?</w:t>
-      </w:r>
-    </w:p>
-    <w:p>
-      <w:pPr>
-        <w:rPr>
-          <w:rFonts w:eastAsia="Times New Roman" w:cs="Times New Roman"/>
-          <w:color w:val="000000"/>
-          <w:sz w:val="27"/>
-          <w:szCs w:val="27"/>
-        </w:rPr>
-      </w:pPr>
       <w:r>
         <w:rPr>
           <w:rFonts w:ascii="Arial" w:eastAsia="Times New Roman" w:hAnsi="Arial" w:cs="Arial"/>
@@ -3164,6 +3192,7 @@
         </w:rPr>
         <w:t xml:space="preserve">If all arrival events </w:t>
       </w:r>
+      <w:proofErr w:type="gramStart"/>
       <w:r>
         <w:rPr>
           <w:rFonts w:ascii="Arial" w:eastAsia="Times New Roman" w:hAnsi="Arial" w:cs="Arial"/>
@@ -3173,6 +3202,7 @@
         </w:rPr>
         <w:t>are</w:t>
       </w:r>
+      <w:proofErr w:type="gramEnd"/>
       <w:r>
         <w:rPr>
           <w:rFonts w:ascii="Arial" w:eastAsia="Times New Roman" w:hAnsi="Arial" w:cs="Arial"/>
@@ -3244,8 +3274,13 @@
       </w:tabs>
     </w:pPr>
     <w:r>
-      <w:t>Stefan Åhman</w:t>
+      <w:t xml:space="preserve">Stefan </w:t>
     </w:r>
+    <w:proofErr w:type="spellStart"/>
+    <w:r>
+      <w:t>Åhman</w:t>
+    </w:r>
+    <w:proofErr w:type="spellEnd"/>
     <w:r>
       <w:tab/>
       <w:t>900326-2376</w:t>

</xml_diff>